<commit_message>
mejoras en el documentos de capas
</commit_message>
<xml_diff>
--- a/Capas de  aplicación.docx
+++ b/Capas de  aplicación.docx
@@ -13,6 +13,7 @@
         <w:autoSpaceDN w:val="0"/>
         <w:adjustRightInd w:val="0"/>
         <w:spacing w:after="293" w:line="360" w:lineRule="auto"/>
+        <w:outlineLvl w:val="0"/>
         <w:rPr>
           <w:rFonts w:ascii="Arial" w:hAnsi="Arial" w:cs="Arial"/>
           <w:b/>
@@ -1218,6 +1219,7 @@
         <w:autoSpaceDN w:val="0"/>
         <w:adjustRightInd w:val="0"/>
         <w:spacing w:after="293" w:line="360" w:lineRule="auto"/>
+        <w:outlineLvl w:val="0"/>
         <w:rPr>
           <w:rFonts w:ascii="Arial" w:hAnsi="Arial" w:cs="Arial"/>
           <w:b/>
@@ -1248,6 +1250,7 @@
         <w:autoSpaceDN w:val="0"/>
         <w:adjustRightInd w:val="0"/>
         <w:spacing w:after="293" w:line="360" w:lineRule="auto"/>
+        <w:outlineLvl w:val="0"/>
         <w:rPr>
           <w:rFonts w:ascii="Arial" w:hAnsi="Arial" w:cs="Arial"/>
           <w:b/>
@@ -1422,6 +1425,7 @@
         <w:autoSpaceDN w:val="0"/>
         <w:adjustRightInd w:val="0"/>
         <w:spacing w:after="293" w:line="360" w:lineRule="auto"/>
+        <w:outlineLvl w:val="0"/>
         <w:rPr>
           <w:rFonts w:ascii="Arial" w:hAnsi="Arial" w:cs="Arial"/>
           <w:b/>
@@ -2218,6 +2222,7 @@
         <w:autoSpaceDN w:val="0"/>
         <w:adjustRightInd w:val="0"/>
         <w:spacing w:after="293" w:line="360" w:lineRule="auto"/>
+        <w:outlineLvl w:val="0"/>
         <w:rPr>
           <w:rFonts w:ascii="Arial" w:hAnsi="Arial" w:cs="Arial"/>
           <w:b/>
@@ -2448,15 +2453,7 @@
           <w:color w:val="535353"/>
           <w:lang w:val="en-US"/>
         </w:rPr>
-        <w:t>abst</w:t>
-      </w:r>
-      <w:r>
-        <w:rPr>
-          <w:rFonts w:ascii="Arial" w:hAnsi="Arial" w:cs="Arial"/>
-          <w:color w:val="535353"/>
-          <w:lang w:val="en-US"/>
-        </w:rPr>
-        <w:t>ractos</w:t>
+        <w:t>abstractos</w:t>
       </w:r>
       <w:proofErr w:type="spellEnd"/>
       <w:r>
@@ -2857,15 +2854,7 @@
           <w:color w:val="535353"/>
           <w:lang w:val="en-US"/>
         </w:rPr>
-        <w:t xml:space="preserve">DAO de </w:t>
-      </w:r>
-      <w:r>
-        <w:rPr>
-          <w:rFonts w:ascii="Arial" w:hAnsi="Arial" w:cs="Arial"/>
-          <w:color w:val="535353"/>
-          <w:lang w:val="en-US"/>
-        </w:rPr>
-        <w:t>movies</w:t>
+        <w:t>DAO de movies</w:t>
       </w:r>
       <w:r>
         <w:rPr>
@@ -3165,6 +3154,7 @@
         <w:autoSpaceDN w:val="0"/>
         <w:adjustRightInd w:val="0"/>
         <w:spacing w:after="293" w:line="360" w:lineRule="auto"/>
+        <w:outlineLvl w:val="0"/>
         <w:rPr>
           <w:rFonts w:ascii="Arial" w:hAnsi="Arial" w:cs="Arial"/>
           <w:b/>
@@ -3933,6 +3923,7 @@
         <w:autoSpaceDN w:val="0"/>
         <w:adjustRightInd w:val="0"/>
         <w:spacing w:after="293" w:line="360" w:lineRule="auto"/>
+        <w:outlineLvl w:val="0"/>
         <w:rPr>
           <w:rFonts w:ascii="Arial" w:hAnsi="Arial" w:cs="Arial"/>
           <w:b/>
@@ -4004,7 +3995,6 @@
         </w:rPr>
         <w:t xml:space="preserve">: </w:t>
       </w:r>
-      <w:bookmarkStart w:id="0" w:name="_GoBack"/>
       <w:proofErr w:type="spellStart"/>
       <w:r>
         <w:rPr>
@@ -4086,7 +4076,6 @@
         </w:rPr>
         <w:t>categorias</w:t>
       </w:r>
-      <w:bookmarkEnd w:id="0"/>
       <w:proofErr w:type="spellEnd"/>
     </w:p>
     <w:p>
@@ -4685,13 +4674,23 @@
         <w:autoSpaceDN w:val="0"/>
         <w:adjustRightInd w:val="0"/>
         <w:spacing w:after="293" w:line="360" w:lineRule="auto"/>
-        <w:rPr>
-          <w:rFonts w:ascii="Arial" w:hAnsi="Arial" w:cs="Arial"/>
-          <w:b/>
-          <w:color w:val="535353"/>
-          <w:lang w:val="en-US"/>
-        </w:rPr>
-      </w:pPr>
+        <w:jc w:val="center"/>
+        <w:rPr>
+          <w:rFonts w:ascii="Arial" w:hAnsi="Arial" w:cs="Arial"/>
+          <w:b/>
+          <w:color w:val="535353"/>
+          <w:lang w:val="en-US"/>
+        </w:rPr>
+      </w:pPr>
+      <w:r>
+        <w:rPr>
+          <w:rFonts w:ascii="Arial" w:hAnsi="Arial" w:cs="Arial"/>
+          <w:b/>
+          <w:color w:val="535353"/>
+          <w:lang w:val="en-US"/>
+        </w:rPr>
+        <w:t>DESCRIPCION DEL APP</w:t>
+      </w:r>
     </w:p>
     <w:p>
       <w:pPr>
@@ -4704,13 +4703,71 @@
         <w:autoSpaceDN w:val="0"/>
         <w:adjustRightInd w:val="0"/>
         <w:spacing w:after="293" w:line="360" w:lineRule="auto"/>
-        <w:rPr>
-          <w:rFonts w:ascii="Arial" w:hAnsi="Arial" w:cs="Arial"/>
-          <w:b/>
-          <w:color w:val="535353"/>
-          <w:lang w:val="en-US"/>
-        </w:rPr>
-      </w:pPr>
+        <w:jc w:val="center"/>
+        <w:rPr>
+          <w:rFonts w:ascii="Arial" w:hAnsi="Arial" w:cs="Arial"/>
+          <w:b/>
+          <w:color w:val="535353"/>
+          <w:lang w:val="en-US"/>
+        </w:rPr>
+      </w:pPr>
+      <w:r>
+        <w:rPr>
+          <w:rFonts w:ascii="Arial" w:hAnsi="Arial" w:cs="Arial"/>
+          <w:b/>
+          <w:noProof/>
+          <w:color w:val="535353"/>
+          <w:lang w:val="en-US"/>
+        </w:rPr>
+        <w:drawing>
+          <wp:inline distT="0" distB="0" distL="0" distR="0" wp14:anchorId="0669479A" wp14:editId="4962E5C8">
+            <wp:extent cx="2494265" cy="4432080"/>
+            <wp:effectExtent l="0" t="0" r="0" b="0"/>
+            <wp:docPr id="1" name="Picture 1" descr="../../Simulator%20Screen%20Shot%20-%20iPhone%208%20Plus%20-%202017-11-29%20at%2008.45.2"/>
+            <wp:cNvGraphicFramePr>
+              <a:graphicFrameLocks xmlns:a="http://schemas.openxmlformats.org/drawingml/2006/main" noChangeAspect="1"/>
+            </wp:cNvGraphicFramePr>
+            <a:graphic xmlns:a="http://schemas.openxmlformats.org/drawingml/2006/main">
+              <a:graphicData uri="http://schemas.openxmlformats.org/drawingml/2006/picture">
+                <pic:pic xmlns:pic="http://schemas.openxmlformats.org/drawingml/2006/picture">
+                  <pic:nvPicPr>
+                    <pic:cNvPr id="0" name="Picture 1" descr="../../Simulator%20Screen%20Shot%20-%20iPhone%208%20Plus%20-%202017-11-29%20at%2008.45.2"/>
+                    <pic:cNvPicPr>
+                      <a:picLocks noChangeAspect="1" noChangeArrowheads="1"/>
+                    </pic:cNvPicPr>
+                  </pic:nvPicPr>
+                  <pic:blipFill>
+                    <a:blip r:embed="rId5" cstate="print">
+                      <a:extLst>
+                        <a:ext uri="{28A0092B-C50C-407E-A947-70E740481C1C}">
+                          <a14:useLocalDpi xmlns:a14="http://schemas.microsoft.com/office/drawing/2010/main" val="0"/>
+                        </a:ext>
+                      </a:extLst>
+                    </a:blip>
+                    <a:srcRect/>
+                    <a:stretch>
+                      <a:fillRect/>
+                    </a:stretch>
+                  </pic:blipFill>
+                  <pic:spPr bwMode="auto">
+                    <a:xfrm>
+                      <a:off x="0" y="0"/>
+                      <a:ext cx="2507900" cy="4456309"/>
+                    </a:xfrm>
+                    <a:prstGeom prst="rect">
+                      <a:avLst/>
+                    </a:prstGeom>
+                    <a:noFill/>
+                    <a:ln>
+                      <a:noFill/>
+                    </a:ln>
+                  </pic:spPr>
+                </pic:pic>
+              </a:graphicData>
+            </a:graphic>
+          </wp:inline>
+        </w:drawing>
+      </w:r>
     </w:p>
     <w:p>
       <w:pPr>
@@ -4730,13 +4787,981 @@
           <w:lang w:val="en-US"/>
         </w:rPr>
       </w:pPr>
-    </w:p>
-    <w:p>
-      <w:pPr>
-        <w:rPr>
-          <w:rFonts w:ascii="Arial" w:hAnsi="Arial" w:cs="Arial"/>
-        </w:rPr>
-      </w:pPr>
+      <w:r>
+        <w:rPr>
+          <w:rFonts w:ascii="Arial" w:hAnsi="Arial" w:cs="Arial"/>
+          <w:b/>
+          <w:color w:val="535353"/>
+          <w:lang w:val="en-US"/>
+        </w:rPr>
+        <w:t xml:space="preserve">vista de </w:t>
+      </w:r>
+      <w:proofErr w:type="spellStart"/>
+      <w:r>
+        <w:rPr>
+          <w:rFonts w:ascii="Arial" w:hAnsi="Arial" w:cs="Arial"/>
+          <w:b/>
+          <w:color w:val="535353"/>
+          <w:lang w:val="en-US"/>
+        </w:rPr>
+        <w:t>categorias</w:t>
+      </w:r>
+      <w:proofErr w:type="spellEnd"/>
+      <w:r>
+        <w:rPr>
+          <w:rFonts w:ascii="Arial" w:hAnsi="Arial" w:cs="Arial"/>
+          <w:b/>
+          <w:color w:val="535353"/>
+          <w:lang w:val="en-US"/>
+        </w:rPr>
+        <w:t>:</w:t>
+      </w:r>
+    </w:p>
+    <w:p>
+      <w:pPr>
+        <w:pStyle w:val="ListParagraph"/>
+        <w:widowControl w:val="0"/>
+        <w:numPr>
+          <w:ilvl w:val="0"/>
+          <w:numId w:val="9"/>
+        </w:numPr>
+        <w:tabs>
+          <w:tab w:val="left" w:pos="220"/>
+          <w:tab w:val="left" w:pos="720"/>
+        </w:tabs>
+        <w:autoSpaceDE w:val="0"/>
+        <w:autoSpaceDN w:val="0"/>
+        <w:adjustRightInd w:val="0"/>
+        <w:spacing w:after="293" w:line="360" w:lineRule="auto"/>
+        <w:rPr>
+          <w:rFonts w:ascii="Arial" w:hAnsi="Arial" w:cs="Arial"/>
+          <w:b/>
+          <w:color w:val="535353"/>
+          <w:lang w:val="en-US"/>
+        </w:rPr>
+      </w:pPr>
+      <w:r>
+        <w:rPr>
+          <w:rFonts w:ascii="Arial" w:hAnsi="Arial" w:cs="Arial"/>
+          <w:b/>
+          <w:color w:val="535353"/>
+          <w:lang w:val="en-US"/>
+        </w:rPr>
+        <w:t xml:space="preserve"> </w:t>
+      </w:r>
+      <w:proofErr w:type="spellStart"/>
+      <w:r>
+        <w:rPr>
+          <w:rFonts w:ascii="Arial" w:hAnsi="Arial" w:cs="Arial"/>
+          <w:b/>
+          <w:color w:val="535353"/>
+          <w:lang w:val="en-US"/>
+        </w:rPr>
+        <w:t>esta</w:t>
+      </w:r>
+      <w:proofErr w:type="spellEnd"/>
+      <w:r>
+        <w:rPr>
+          <w:rFonts w:ascii="Arial" w:hAnsi="Arial" w:cs="Arial"/>
+          <w:b/>
+          <w:color w:val="535353"/>
+          <w:lang w:val="en-US"/>
+        </w:rPr>
+        <w:t xml:space="preserve"> vista </w:t>
+      </w:r>
+      <w:proofErr w:type="spellStart"/>
+      <w:r>
+        <w:rPr>
+          <w:rFonts w:ascii="Arial" w:hAnsi="Arial" w:cs="Arial"/>
+          <w:b/>
+          <w:color w:val="535353"/>
+          <w:lang w:val="en-US"/>
+        </w:rPr>
+        <w:t>permite</w:t>
+      </w:r>
+      <w:proofErr w:type="spellEnd"/>
+      <w:r>
+        <w:rPr>
+          <w:rFonts w:ascii="Arial" w:hAnsi="Arial" w:cs="Arial"/>
+          <w:b/>
+          <w:color w:val="535353"/>
+          <w:lang w:val="en-US"/>
+        </w:rPr>
+        <w:t xml:space="preserve"> </w:t>
+      </w:r>
+      <w:proofErr w:type="spellStart"/>
+      <w:r>
+        <w:rPr>
+          <w:rFonts w:ascii="Arial" w:hAnsi="Arial" w:cs="Arial"/>
+          <w:b/>
+          <w:color w:val="535353"/>
+          <w:lang w:val="en-US"/>
+        </w:rPr>
+        <w:t>listar</w:t>
+      </w:r>
+      <w:proofErr w:type="spellEnd"/>
+      <w:r>
+        <w:rPr>
+          <w:rFonts w:ascii="Arial" w:hAnsi="Arial" w:cs="Arial"/>
+          <w:b/>
+          <w:color w:val="535353"/>
+          <w:lang w:val="en-US"/>
+        </w:rPr>
+        <w:t xml:space="preserve"> </w:t>
+      </w:r>
+      <w:proofErr w:type="spellStart"/>
+      <w:r>
+        <w:rPr>
+          <w:rFonts w:ascii="Arial" w:hAnsi="Arial" w:cs="Arial"/>
+          <w:b/>
+          <w:color w:val="535353"/>
+          <w:lang w:val="en-US"/>
+        </w:rPr>
+        <w:t>las</w:t>
+      </w:r>
+      <w:proofErr w:type="spellEnd"/>
+      <w:r>
+        <w:rPr>
+          <w:rFonts w:ascii="Arial" w:hAnsi="Arial" w:cs="Arial"/>
+          <w:b/>
+          <w:color w:val="535353"/>
+          <w:lang w:val="en-US"/>
+        </w:rPr>
+        <w:t xml:space="preserve"> 3 </w:t>
+      </w:r>
+      <w:proofErr w:type="spellStart"/>
+      <w:r>
+        <w:rPr>
+          <w:rFonts w:ascii="Arial" w:hAnsi="Arial" w:cs="Arial"/>
+          <w:b/>
+          <w:color w:val="535353"/>
+          <w:lang w:val="en-US"/>
+        </w:rPr>
+        <w:t>categorias</w:t>
+      </w:r>
+      <w:proofErr w:type="spellEnd"/>
+      <w:r>
+        <w:rPr>
+          <w:rFonts w:ascii="Arial" w:hAnsi="Arial" w:cs="Arial"/>
+          <w:b/>
+          <w:color w:val="535353"/>
+          <w:lang w:val="en-US"/>
+        </w:rPr>
+        <w:t xml:space="preserve"> </w:t>
+      </w:r>
+      <w:proofErr w:type="spellStart"/>
+      <w:r>
+        <w:rPr>
+          <w:rFonts w:ascii="Arial" w:hAnsi="Arial" w:cs="Arial"/>
+          <w:b/>
+          <w:color w:val="535353"/>
+          <w:lang w:val="en-US"/>
+        </w:rPr>
+        <w:t>requeridas</w:t>
+      </w:r>
+      <w:proofErr w:type="spellEnd"/>
+    </w:p>
+    <w:p>
+      <w:pPr>
+        <w:pStyle w:val="ListParagraph"/>
+        <w:widowControl w:val="0"/>
+        <w:numPr>
+          <w:ilvl w:val="0"/>
+          <w:numId w:val="9"/>
+        </w:numPr>
+        <w:tabs>
+          <w:tab w:val="left" w:pos="220"/>
+          <w:tab w:val="left" w:pos="720"/>
+        </w:tabs>
+        <w:autoSpaceDE w:val="0"/>
+        <w:autoSpaceDN w:val="0"/>
+        <w:adjustRightInd w:val="0"/>
+        <w:spacing w:after="293" w:line="360" w:lineRule="auto"/>
+        <w:rPr>
+          <w:rFonts w:ascii="Arial" w:hAnsi="Arial" w:cs="Arial"/>
+          <w:b/>
+          <w:color w:val="535353"/>
+          <w:lang w:val="en-US"/>
+        </w:rPr>
+      </w:pPr>
+      <w:r>
+        <w:rPr>
+          <w:rFonts w:ascii="Arial" w:hAnsi="Arial" w:cs="Arial"/>
+          <w:b/>
+          <w:color w:val="535353"/>
+          <w:lang w:val="en-US"/>
+        </w:rPr>
+        <w:t xml:space="preserve">el </w:t>
+      </w:r>
+      <w:proofErr w:type="spellStart"/>
+      <w:r>
+        <w:rPr>
+          <w:rFonts w:ascii="Arial" w:hAnsi="Arial" w:cs="Arial"/>
+          <w:b/>
+          <w:color w:val="535353"/>
+          <w:lang w:val="en-US"/>
+        </w:rPr>
+        <w:t>boton</w:t>
+      </w:r>
+      <w:proofErr w:type="spellEnd"/>
+      <w:r>
+        <w:rPr>
+          <w:rFonts w:ascii="Arial" w:hAnsi="Arial" w:cs="Arial"/>
+          <w:b/>
+          <w:color w:val="535353"/>
+          <w:lang w:val="en-US"/>
+        </w:rPr>
+        <w:t xml:space="preserve"> superior derecho de </w:t>
+      </w:r>
+      <w:proofErr w:type="spellStart"/>
+      <w:r>
+        <w:rPr>
+          <w:rFonts w:ascii="Arial" w:hAnsi="Arial" w:cs="Arial"/>
+          <w:b/>
+          <w:color w:val="535353"/>
+          <w:lang w:val="en-US"/>
+        </w:rPr>
+        <w:t>busqueda</w:t>
+      </w:r>
+      <w:proofErr w:type="spellEnd"/>
+      <w:r>
+        <w:rPr>
+          <w:rFonts w:ascii="Arial" w:hAnsi="Arial" w:cs="Arial"/>
+          <w:b/>
+          <w:color w:val="535353"/>
+          <w:lang w:val="en-US"/>
+        </w:rPr>
+        <w:t xml:space="preserve">, </w:t>
+      </w:r>
+      <w:proofErr w:type="spellStart"/>
+      <w:r>
+        <w:rPr>
+          <w:rFonts w:ascii="Arial" w:hAnsi="Arial" w:cs="Arial"/>
+          <w:b/>
+          <w:color w:val="535353"/>
+          <w:lang w:val="en-US"/>
+        </w:rPr>
+        <w:t>permite</w:t>
+      </w:r>
+      <w:proofErr w:type="spellEnd"/>
+      <w:r>
+        <w:rPr>
+          <w:rFonts w:ascii="Arial" w:hAnsi="Arial" w:cs="Arial"/>
+          <w:b/>
+          <w:color w:val="535353"/>
+          <w:lang w:val="en-US"/>
+        </w:rPr>
+        <w:t xml:space="preserve"> </w:t>
+      </w:r>
+      <w:proofErr w:type="spellStart"/>
+      <w:r>
+        <w:rPr>
+          <w:rFonts w:ascii="Arial" w:hAnsi="Arial" w:cs="Arial"/>
+          <w:b/>
+          <w:color w:val="535353"/>
+          <w:lang w:val="en-US"/>
+        </w:rPr>
+        <w:t>abrir</w:t>
+      </w:r>
+      <w:proofErr w:type="spellEnd"/>
+      <w:r>
+        <w:rPr>
+          <w:rFonts w:ascii="Arial" w:hAnsi="Arial" w:cs="Arial"/>
+          <w:b/>
+          <w:color w:val="535353"/>
+          <w:lang w:val="en-US"/>
+        </w:rPr>
+        <w:t xml:space="preserve"> la vista de </w:t>
+      </w:r>
+      <w:proofErr w:type="spellStart"/>
+      <w:r>
+        <w:rPr>
+          <w:rFonts w:ascii="Arial" w:hAnsi="Arial" w:cs="Arial"/>
+          <w:b/>
+          <w:color w:val="535353"/>
+          <w:lang w:val="en-US"/>
+        </w:rPr>
+        <w:t>busqueda</w:t>
+      </w:r>
+      <w:proofErr w:type="spellEnd"/>
+      <w:r>
+        <w:rPr>
+          <w:rFonts w:ascii="Arial" w:hAnsi="Arial" w:cs="Arial"/>
+          <w:b/>
+          <w:color w:val="535353"/>
+          <w:lang w:val="en-US"/>
+        </w:rPr>
+        <w:t xml:space="preserve"> de </w:t>
+      </w:r>
+      <w:proofErr w:type="spellStart"/>
+      <w:r>
+        <w:rPr>
+          <w:rFonts w:ascii="Arial" w:hAnsi="Arial" w:cs="Arial"/>
+          <w:b/>
+          <w:color w:val="535353"/>
+          <w:lang w:val="en-US"/>
+        </w:rPr>
+        <w:t>peliculas</w:t>
+      </w:r>
+      <w:proofErr w:type="spellEnd"/>
+    </w:p>
+    <w:p>
+      <w:pPr>
+        <w:widowControl w:val="0"/>
+        <w:tabs>
+          <w:tab w:val="left" w:pos="220"/>
+          <w:tab w:val="left" w:pos="720"/>
+        </w:tabs>
+        <w:autoSpaceDE w:val="0"/>
+        <w:autoSpaceDN w:val="0"/>
+        <w:adjustRightInd w:val="0"/>
+        <w:spacing w:after="293" w:line="360" w:lineRule="auto"/>
+        <w:rPr>
+          <w:rFonts w:ascii="Arial" w:hAnsi="Arial" w:cs="Arial"/>
+          <w:b/>
+          <w:color w:val="535353"/>
+          <w:lang w:val="en-US"/>
+        </w:rPr>
+      </w:pPr>
+    </w:p>
+    <w:p>
+      <w:pPr>
+        <w:widowControl w:val="0"/>
+        <w:tabs>
+          <w:tab w:val="left" w:pos="220"/>
+          <w:tab w:val="left" w:pos="720"/>
+        </w:tabs>
+        <w:autoSpaceDE w:val="0"/>
+        <w:autoSpaceDN w:val="0"/>
+        <w:adjustRightInd w:val="0"/>
+        <w:spacing w:after="293" w:line="360" w:lineRule="auto"/>
+        <w:rPr>
+          <w:rFonts w:ascii="Arial" w:hAnsi="Arial" w:cs="Arial"/>
+          <w:b/>
+          <w:color w:val="535353"/>
+          <w:lang w:val="en-US"/>
+        </w:rPr>
+      </w:pPr>
+    </w:p>
+    <w:p>
+      <w:pPr>
+        <w:rPr>
+          <w:rFonts w:ascii="Arial" w:hAnsi="Arial" w:cs="Arial"/>
+        </w:rPr>
+      </w:pPr>
+    </w:p>
+    <w:p>
+      <w:pPr>
+        <w:rPr>
+          <w:rFonts w:ascii="Arial" w:hAnsi="Arial" w:cs="Arial"/>
+        </w:rPr>
+      </w:pPr>
+    </w:p>
+    <w:p>
+      <w:pPr>
+        <w:rPr>
+          <w:rFonts w:ascii="Arial" w:hAnsi="Arial" w:cs="Arial"/>
+        </w:rPr>
+      </w:pPr>
+    </w:p>
+    <w:p>
+      <w:pPr>
+        <w:rPr>
+          <w:rFonts w:ascii="Arial" w:hAnsi="Arial" w:cs="Arial"/>
+        </w:rPr>
+      </w:pPr>
+    </w:p>
+    <w:p>
+      <w:pPr>
+        <w:jc w:val="center"/>
+        <w:rPr>
+          <w:rFonts w:ascii="Arial" w:hAnsi="Arial" w:cs="Arial"/>
+        </w:rPr>
+      </w:pPr>
+      <w:r>
+        <w:rPr>
+          <w:rFonts w:ascii="Arial" w:hAnsi="Arial" w:cs="Arial"/>
+          <w:noProof/>
+          <w:lang w:val="en-US"/>
+        </w:rPr>
+        <w:drawing>
+          <wp:inline distT="0" distB="0" distL="0" distR="0" wp14:anchorId="704996A0" wp14:editId="5F30A3EB">
+            <wp:extent cx="2703088" cy="4803140"/>
+            <wp:effectExtent l="0" t="0" r="0" b="0"/>
+            <wp:docPr id="2" name="Picture 2" descr="../../Simulator%20Screen%20Shot%20-%20iPhone%208%20Plus%20-%202017-11-29%20at%2008.46.5"/>
+            <wp:cNvGraphicFramePr>
+              <a:graphicFrameLocks xmlns:a="http://schemas.openxmlformats.org/drawingml/2006/main" noChangeAspect="1"/>
+            </wp:cNvGraphicFramePr>
+            <a:graphic xmlns:a="http://schemas.openxmlformats.org/drawingml/2006/main">
+              <a:graphicData uri="http://schemas.openxmlformats.org/drawingml/2006/picture">
+                <pic:pic xmlns:pic="http://schemas.openxmlformats.org/drawingml/2006/picture">
+                  <pic:nvPicPr>
+                    <pic:cNvPr id="0" name="Picture 2" descr="../../Simulator%20Screen%20Shot%20-%20iPhone%208%20Plus%20-%202017-11-29%20at%2008.46.5"/>
+                    <pic:cNvPicPr>
+                      <a:picLocks noChangeAspect="1" noChangeArrowheads="1"/>
+                    </pic:cNvPicPr>
+                  </pic:nvPicPr>
+                  <pic:blipFill>
+                    <a:blip r:embed="rId6" cstate="print">
+                      <a:extLst>
+                        <a:ext uri="{28A0092B-C50C-407E-A947-70E740481C1C}">
+                          <a14:useLocalDpi xmlns:a14="http://schemas.microsoft.com/office/drawing/2010/main" val="0"/>
+                        </a:ext>
+                      </a:extLst>
+                    </a:blip>
+                    <a:srcRect/>
+                    <a:stretch>
+                      <a:fillRect/>
+                    </a:stretch>
+                  </pic:blipFill>
+                  <pic:spPr bwMode="auto">
+                    <a:xfrm>
+                      <a:off x="0" y="0"/>
+                      <a:ext cx="2709656" cy="4814811"/>
+                    </a:xfrm>
+                    <a:prstGeom prst="rect">
+                      <a:avLst/>
+                    </a:prstGeom>
+                    <a:noFill/>
+                    <a:ln>
+                      <a:noFill/>
+                    </a:ln>
+                  </pic:spPr>
+                </pic:pic>
+              </a:graphicData>
+            </a:graphic>
+          </wp:inline>
+        </w:drawing>
+      </w:r>
+    </w:p>
+    <w:p>
+      <w:pPr>
+        <w:rPr>
+          <w:rFonts w:ascii="Arial" w:hAnsi="Arial" w:cs="Arial"/>
+        </w:rPr>
+      </w:pPr>
+    </w:p>
+    <w:p>
+      <w:pPr>
+        <w:rPr>
+          <w:rFonts w:ascii="Arial" w:hAnsi="Arial" w:cs="Arial"/>
+          <w:b/>
+        </w:rPr>
+      </w:pPr>
+    </w:p>
+    <w:p>
+      <w:pPr>
+        <w:rPr>
+          <w:rFonts w:ascii="Arial" w:hAnsi="Arial" w:cs="Arial"/>
+          <w:b/>
+        </w:rPr>
+      </w:pPr>
+      <w:r>
+        <w:rPr>
+          <w:rFonts w:ascii="Arial" w:hAnsi="Arial" w:cs="Arial"/>
+          <w:b/>
+        </w:rPr>
+        <w:t>vista de películas:</w:t>
+      </w:r>
+    </w:p>
+    <w:p>
+      <w:pPr>
+        <w:pStyle w:val="ListParagraph"/>
+        <w:numPr>
+          <w:ilvl w:val="0"/>
+          <w:numId w:val="9"/>
+        </w:numPr>
+        <w:rPr>
+          <w:rFonts w:ascii="Arial" w:hAnsi="Arial" w:cs="Arial"/>
+        </w:rPr>
+      </w:pPr>
+      <w:r>
+        <w:rPr>
+          <w:rFonts w:ascii="Arial" w:hAnsi="Arial" w:cs="Arial"/>
+        </w:rPr>
+        <w:t xml:space="preserve">esta vista permite listar todas las películas de una categoría, al llegar a la ultima celda del </w:t>
+      </w:r>
+      <w:proofErr w:type="spellStart"/>
+      <w:r>
+        <w:rPr>
+          <w:rFonts w:ascii="Arial" w:hAnsi="Arial" w:cs="Arial"/>
+        </w:rPr>
+        <w:t>collectionview</w:t>
+      </w:r>
+      <w:proofErr w:type="spellEnd"/>
+      <w:r>
+        <w:rPr>
+          <w:rFonts w:ascii="Arial" w:hAnsi="Arial" w:cs="Arial"/>
+        </w:rPr>
+        <w:t xml:space="preserve"> se consultan mas películas ya que el servicio viene paginado.</w:t>
+      </w:r>
+    </w:p>
+    <w:p>
+      <w:pPr>
+        <w:pStyle w:val="ListParagraph"/>
+        <w:numPr>
+          <w:ilvl w:val="0"/>
+          <w:numId w:val="9"/>
+        </w:numPr>
+        <w:rPr>
+          <w:rFonts w:ascii="Arial" w:hAnsi="Arial" w:cs="Arial"/>
+        </w:rPr>
+      </w:pPr>
+      <w:r>
+        <w:rPr>
+          <w:rFonts w:ascii="Arial" w:hAnsi="Arial" w:cs="Arial"/>
+        </w:rPr>
+        <w:t>También al tocar una película el usuario puede ver el detalle</w:t>
+      </w:r>
+    </w:p>
+    <w:p>
+      <w:pPr>
+        <w:rPr>
+          <w:rFonts w:ascii="Arial" w:hAnsi="Arial" w:cs="Arial"/>
+        </w:rPr>
+      </w:pPr>
+    </w:p>
+    <w:p>
+      <w:pPr>
+        <w:rPr>
+          <w:rFonts w:ascii="Arial" w:hAnsi="Arial" w:cs="Arial"/>
+        </w:rPr>
+      </w:pPr>
+    </w:p>
+    <w:p>
+      <w:pPr>
+        <w:rPr>
+          <w:rFonts w:ascii="Arial" w:hAnsi="Arial" w:cs="Arial"/>
+        </w:rPr>
+      </w:pPr>
+    </w:p>
+    <w:p>
+      <w:pPr>
+        <w:rPr>
+          <w:rFonts w:ascii="Arial" w:hAnsi="Arial" w:cs="Arial"/>
+        </w:rPr>
+      </w:pPr>
+    </w:p>
+    <w:p>
+      <w:pPr>
+        <w:rPr>
+          <w:rFonts w:ascii="Arial" w:hAnsi="Arial" w:cs="Arial"/>
+        </w:rPr>
+      </w:pPr>
+    </w:p>
+    <w:p>
+      <w:pPr>
+        <w:rPr>
+          <w:rFonts w:ascii="Arial" w:hAnsi="Arial" w:cs="Arial"/>
+        </w:rPr>
+      </w:pPr>
+    </w:p>
+    <w:p>
+      <w:pPr>
+        <w:rPr>
+          <w:rFonts w:ascii="Arial" w:hAnsi="Arial" w:cs="Arial"/>
+        </w:rPr>
+      </w:pPr>
+    </w:p>
+    <w:p>
+      <w:pPr>
+        <w:rPr>
+          <w:rFonts w:ascii="Arial" w:hAnsi="Arial" w:cs="Arial"/>
+        </w:rPr>
+      </w:pPr>
+    </w:p>
+    <w:p>
+      <w:pPr>
+        <w:rPr>
+          <w:rFonts w:ascii="Arial" w:hAnsi="Arial" w:cs="Arial"/>
+        </w:rPr>
+      </w:pPr>
+    </w:p>
+    <w:p>
+      <w:pPr>
+        <w:rPr>
+          <w:rFonts w:ascii="Arial" w:hAnsi="Arial" w:cs="Arial"/>
+        </w:rPr>
+      </w:pPr>
+    </w:p>
+    <w:p>
+      <w:pPr>
+        <w:rPr>
+          <w:rFonts w:ascii="Arial" w:hAnsi="Arial" w:cs="Arial"/>
+        </w:rPr>
+      </w:pPr>
+    </w:p>
+    <w:p>
+      <w:pPr>
+        <w:rPr>
+          <w:rFonts w:ascii="Arial" w:hAnsi="Arial" w:cs="Arial"/>
+        </w:rPr>
+      </w:pPr>
+    </w:p>
+    <w:p>
+      <w:pPr>
+        <w:jc w:val="center"/>
+        <w:rPr>
+          <w:rFonts w:ascii="Arial" w:hAnsi="Arial" w:cs="Arial"/>
+        </w:rPr>
+      </w:pPr>
+      <w:r>
+        <w:rPr>
+          <w:rFonts w:ascii="Arial" w:hAnsi="Arial" w:cs="Arial"/>
+          <w:noProof/>
+          <w:lang w:val="en-US"/>
+        </w:rPr>
+        <w:drawing>
+          <wp:inline distT="0" distB="0" distL="0" distR="0" wp14:anchorId="57E239DD" wp14:editId="1EFE181F">
+            <wp:extent cx="2381462" cy="4231640"/>
+            <wp:effectExtent l="0" t="0" r="6350" b="10160"/>
+            <wp:docPr id="3" name="Picture 3" descr="../../Simulator%20Screen%20Shot%20-%20iPhone%208%20Plus%20-%202017-11-29%20at%2008.49.4"/>
+            <wp:cNvGraphicFramePr>
+              <a:graphicFrameLocks xmlns:a="http://schemas.openxmlformats.org/drawingml/2006/main" noChangeAspect="1"/>
+            </wp:cNvGraphicFramePr>
+            <a:graphic xmlns:a="http://schemas.openxmlformats.org/drawingml/2006/main">
+              <a:graphicData uri="http://schemas.openxmlformats.org/drawingml/2006/picture">
+                <pic:pic xmlns:pic="http://schemas.openxmlformats.org/drawingml/2006/picture">
+                  <pic:nvPicPr>
+                    <pic:cNvPr id="0" name="Picture 3" descr="../../Simulator%20Screen%20Shot%20-%20iPhone%208%20Plus%20-%202017-11-29%20at%2008.49.4"/>
+                    <pic:cNvPicPr>
+                      <a:picLocks noChangeAspect="1" noChangeArrowheads="1"/>
+                    </pic:cNvPicPr>
+                  </pic:nvPicPr>
+                  <pic:blipFill>
+                    <a:blip r:embed="rId7" cstate="print">
+                      <a:extLst>
+                        <a:ext uri="{28A0092B-C50C-407E-A947-70E740481C1C}">
+                          <a14:useLocalDpi xmlns:a14="http://schemas.microsoft.com/office/drawing/2010/main" val="0"/>
+                        </a:ext>
+                      </a:extLst>
+                    </a:blip>
+                    <a:srcRect/>
+                    <a:stretch>
+                      <a:fillRect/>
+                    </a:stretch>
+                  </pic:blipFill>
+                  <pic:spPr bwMode="auto">
+                    <a:xfrm>
+                      <a:off x="0" y="0"/>
+                      <a:ext cx="2383767" cy="4235736"/>
+                    </a:xfrm>
+                    <a:prstGeom prst="rect">
+                      <a:avLst/>
+                    </a:prstGeom>
+                    <a:noFill/>
+                    <a:ln>
+                      <a:noFill/>
+                    </a:ln>
+                  </pic:spPr>
+                </pic:pic>
+              </a:graphicData>
+            </a:graphic>
+          </wp:inline>
+        </w:drawing>
+      </w:r>
+      <w:r>
+        <w:rPr>
+          <w:rFonts w:ascii="Arial" w:hAnsi="Arial" w:cs="Arial"/>
+          <w:noProof/>
+          <w:lang w:val="en-US"/>
+        </w:rPr>
+        <w:drawing>
+          <wp:inline distT="0" distB="0" distL="0" distR="0" wp14:anchorId="5A8DBF82" wp14:editId="37E6A253">
+            <wp:extent cx="2403900" cy="4271512"/>
+            <wp:effectExtent l="0" t="0" r="9525" b="0"/>
+            <wp:docPr id="4" name="Picture 4" descr="../../Simulator%20Screen%20Shot%20-%20iPhone%208%20Plus%20-%202017-11-29%20at%2008.49.5"/>
+            <wp:cNvGraphicFramePr>
+              <a:graphicFrameLocks xmlns:a="http://schemas.openxmlformats.org/drawingml/2006/main" noChangeAspect="1"/>
+            </wp:cNvGraphicFramePr>
+            <a:graphic xmlns:a="http://schemas.openxmlformats.org/drawingml/2006/main">
+              <a:graphicData uri="http://schemas.openxmlformats.org/drawingml/2006/picture">
+                <pic:pic xmlns:pic="http://schemas.openxmlformats.org/drawingml/2006/picture">
+                  <pic:nvPicPr>
+                    <pic:cNvPr id="0" name="Picture 4" descr="../../Simulator%20Screen%20Shot%20-%20iPhone%208%20Plus%20-%202017-11-29%20at%2008.49.5"/>
+                    <pic:cNvPicPr>
+                      <a:picLocks noChangeAspect="1" noChangeArrowheads="1"/>
+                    </pic:cNvPicPr>
+                  </pic:nvPicPr>
+                  <pic:blipFill>
+                    <a:blip r:embed="rId8" cstate="print">
+                      <a:extLst>
+                        <a:ext uri="{28A0092B-C50C-407E-A947-70E740481C1C}">
+                          <a14:useLocalDpi xmlns:a14="http://schemas.microsoft.com/office/drawing/2010/main" val="0"/>
+                        </a:ext>
+                      </a:extLst>
+                    </a:blip>
+                    <a:srcRect/>
+                    <a:stretch>
+                      <a:fillRect/>
+                    </a:stretch>
+                  </pic:blipFill>
+                  <pic:spPr bwMode="auto">
+                    <a:xfrm>
+                      <a:off x="0" y="0"/>
+                      <a:ext cx="2419710" cy="4299605"/>
+                    </a:xfrm>
+                    <a:prstGeom prst="rect">
+                      <a:avLst/>
+                    </a:prstGeom>
+                    <a:noFill/>
+                    <a:ln>
+                      <a:noFill/>
+                    </a:ln>
+                  </pic:spPr>
+                </pic:pic>
+              </a:graphicData>
+            </a:graphic>
+          </wp:inline>
+        </w:drawing>
+      </w:r>
+    </w:p>
+    <w:p>
+      <w:pPr>
+        <w:jc w:val="center"/>
+        <w:rPr>
+          <w:rFonts w:ascii="Arial" w:hAnsi="Arial" w:cs="Arial"/>
+        </w:rPr>
+      </w:pPr>
+    </w:p>
+    <w:p>
+      <w:pPr>
+        <w:jc w:val="center"/>
+        <w:rPr>
+          <w:rFonts w:ascii="Arial" w:hAnsi="Arial" w:cs="Arial"/>
+        </w:rPr>
+      </w:pPr>
+    </w:p>
+    <w:p>
+      <w:pPr>
+        <w:rPr>
+          <w:rFonts w:ascii="Arial" w:hAnsi="Arial" w:cs="Arial"/>
+          <w:b/>
+        </w:rPr>
+      </w:pPr>
+      <w:r>
+        <w:rPr>
+          <w:rFonts w:ascii="Arial" w:hAnsi="Arial" w:cs="Arial"/>
+          <w:b/>
+        </w:rPr>
+        <w:t>Vista de detalle:</w:t>
+      </w:r>
+    </w:p>
+    <w:p>
+      <w:pPr>
+        <w:rPr>
+          <w:rFonts w:ascii="Arial" w:hAnsi="Arial" w:cs="Arial"/>
+          <w:b/>
+        </w:rPr>
+      </w:pPr>
+    </w:p>
+    <w:p>
+      <w:pPr>
+        <w:pStyle w:val="ListParagraph"/>
+        <w:numPr>
+          <w:ilvl w:val="0"/>
+          <w:numId w:val="9"/>
+        </w:numPr>
+        <w:rPr>
+          <w:rFonts w:ascii="Arial" w:hAnsi="Arial" w:cs="Arial"/>
+          <w:b/>
+        </w:rPr>
+      </w:pPr>
+      <w:r>
+        <w:rPr>
+          <w:rFonts w:ascii="Arial" w:hAnsi="Arial" w:cs="Arial"/>
+        </w:rPr>
+        <w:t xml:space="preserve">esta vista permite ver mas detalles de una película, además muestra todas las imágenes disponibles de la película con un </w:t>
+      </w:r>
+      <w:proofErr w:type="spellStart"/>
+      <w:r>
+        <w:rPr>
+          <w:rFonts w:ascii="Arial" w:hAnsi="Arial" w:cs="Arial"/>
+        </w:rPr>
+        <w:t>scroll</w:t>
+      </w:r>
+      <w:proofErr w:type="spellEnd"/>
+      <w:r>
+        <w:rPr>
+          <w:rFonts w:ascii="Arial" w:hAnsi="Arial" w:cs="Arial"/>
+        </w:rPr>
+        <w:t xml:space="preserve"> </w:t>
+      </w:r>
+      <w:proofErr w:type="spellStart"/>
+      <w:r>
+        <w:rPr>
+          <w:rFonts w:ascii="Arial" w:hAnsi="Arial" w:cs="Arial"/>
+        </w:rPr>
+        <w:t>automatico</w:t>
+      </w:r>
+      <w:proofErr w:type="spellEnd"/>
+      <w:r>
+        <w:rPr>
+          <w:rFonts w:ascii="Arial" w:hAnsi="Arial" w:cs="Arial"/>
+        </w:rPr>
+        <w:t>, dichas imágenes se pueden ampliar.</w:t>
+      </w:r>
+      <w:r>
+        <w:rPr>
+          <w:rFonts w:ascii="Arial" w:hAnsi="Arial" w:cs="Arial"/>
+        </w:rPr>
+        <w:t xml:space="preserve"> Al tocar los links o </w:t>
+      </w:r>
+      <w:proofErr w:type="spellStart"/>
+      <w:r>
+        <w:rPr>
+          <w:rFonts w:ascii="Arial" w:hAnsi="Arial" w:cs="Arial"/>
+        </w:rPr>
+        <w:t>urls</w:t>
+      </w:r>
+      <w:proofErr w:type="spellEnd"/>
+      <w:r>
+        <w:rPr>
+          <w:rFonts w:ascii="Arial" w:hAnsi="Arial" w:cs="Arial"/>
+        </w:rPr>
+        <w:t xml:space="preserve"> de home page se abre el navegador safari con el contenido de la pagina “Home Page”</w:t>
+      </w:r>
+    </w:p>
+    <w:p>
+      <w:pPr>
+        <w:rPr>
+          <w:rFonts w:ascii="Arial" w:hAnsi="Arial" w:cs="Arial"/>
+          <w:b/>
+        </w:rPr>
+      </w:pPr>
+    </w:p>
+    <w:p>
+      <w:pPr>
+        <w:rPr>
+          <w:rFonts w:ascii="Arial" w:hAnsi="Arial" w:cs="Arial"/>
+          <w:b/>
+        </w:rPr>
+      </w:pPr>
+    </w:p>
+    <w:p>
+      <w:pPr>
+        <w:jc w:val="center"/>
+        <w:rPr>
+          <w:rFonts w:ascii="Arial" w:hAnsi="Arial" w:cs="Arial"/>
+          <w:b/>
+        </w:rPr>
+      </w:pPr>
+      <w:r>
+        <w:rPr>
+          <w:rFonts w:ascii="Arial" w:hAnsi="Arial" w:cs="Arial"/>
+          <w:b/>
+          <w:noProof/>
+          <w:lang w:val="en-US"/>
+        </w:rPr>
+        <w:drawing>
+          <wp:inline distT="0" distB="0" distL="0" distR="0" wp14:anchorId="3990F369" wp14:editId="1A803FB1">
+            <wp:extent cx="2960389" cy="5260340"/>
+            <wp:effectExtent l="0" t="0" r="11430" b="0"/>
+            <wp:docPr id="5" name="Picture 5" descr="../../Simulator%20Screen%20Shot%20-%20iPhone%208%20Plus%20-%202017-11-29%20at%2008.53.3"/>
+            <wp:cNvGraphicFramePr>
+              <a:graphicFrameLocks xmlns:a="http://schemas.openxmlformats.org/drawingml/2006/main" noChangeAspect="1"/>
+            </wp:cNvGraphicFramePr>
+            <a:graphic xmlns:a="http://schemas.openxmlformats.org/drawingml/2006/main">
+              <a:graphicData uri="http://schemas.openxmlformats.org/drawingml/2006/picture">
+                <pic:pic xmlns:pic="http://schemas.openxmlformats.org/drawingml/2006/picture">
+                  <pic:nvPicPr>
+                    <pic:cNvPr id="0" name="Picture 5" descr="../../Simulator%20Screen%20Shot%20-%20iPhone%208%20Plus%20-%202017-11-29%20at%2008.53.3"/>
+                    <pic:cNvPicPr>
+                      <a:picLocks noChangeAspect="1" noChangeArrowheads="1"/>
+                    </pic:cNvPicPr>
+                  </pic:nvPicPr>
+                  <pic:blipFill>
+                    <a:blip r:embed="rId9" cstate="print">
+                      <a:extLst>
+                        <a:ext uri="{28A0092B-C50C-407E-A947-70E740481C1C}">
+                          <a14:useLocalDpi xmlns:a14="http://schemas.microsoft.com/office/drawing/2010/main" val="0"/>
+                        </a:ext>
+                      </a:extLst>
+                    </a:blip>
+                    <a:srcRect/>
+                    <a:stretch>
+                      <a:fillRect/>
+                    </a:stretch>
+                  </pic:blipFill>
+                  <pic:spPr bwMode="auto">
+                    <a:xfrm>
+                      <a:off x="0" y="0"/>
+                      <a:ext cx="2963017" cy="5265010"/>
+                    </a:xfrm>
+                    <a:prstGeom prst="rect">
+                      <a:avLst/>
+                    </a:prstGeom>
+                    <a:noFill/>
+                    <a:ln>
+                      <a:noFill/>
+                    </a:ln>
+                  </pic:spPr>
+                </pic:pic>
+              </a:graphicData>
+            </a:graphic>
+          </wp:inline>
+        </w:drawing>
+      </w:r>
+    </w:p>
+    <w:p>
+      <w:pPr>
+        <w:jc w:val="center"/>
+        <w:rPr>
+          <w:rFonts w:ascii="Arial" w:hAnsi="Arial" w:cs="Arial"/>
+          <w:b/>
+        </w:rPr>
+      </w:pPr>
+    </w:p>
+    <w:p>
+      <w:pPr>
+        <w:jc w:val="center"/>
+        <w:rPr>
+          <w:rFonts w:ascii="Arial" w:hAnsi="Arial" w:cs="Arial"/>
+          <w:b/>
+        </w:rPr>
+      </w:pPr>
+    </w:p>
+    <w:p>
+      <w:pPr>
+        <w:rPr>
+          <w:rFonts w:ascii="Arial" w:hAnsi="Arial" w:cs="Arial"/>
+          <w:b/>
+        </w:rPr>
+      </w:pPr>
+      <w:bookmarkStart w:id="0" w:name="_GoBack"/>
+      <w:r>
+        <w:rPr>
+          <w:rFonts w:ascii="Arial" w:hAnsi="Arial" w:cs="Arial"/>
+          <w:b/>
+        </w:rPr>
+        <w:t>vista de búsqueda:</w:t>
+      </w:r>
+    </w:p>
+    <w:bookmarkEnd w:id="0"/>
+    <w:p>
+      <w:pPr>
+        <w:rPr>
+          <w:rFonts w:ascii="Arial" w:hAnsi="Arial" w:cs="Arial"/>
+        </w:rPr>
+      </w:pPr>
+    </w:p>
+    <w:p>
+      <w:pPr>
+        <w:pStyle w:val="ListParagraph"/>
+        <w:numPr>
+          <w:ilvl w:val="0"/>
+          <w:numId w:val="9"/>
+        </w:numPr>
+        <w:rPr>
+          <w:rFonts w:ascii="Arial" w:hAnsi="Arial" w:cs="Arial"/>
+        </w:rPr>
+      </w:pPr>
+      <w:r>
+        <w:rPr>
+          <w:rFonts w:ascii="Arial" w:hAnsi="Arial" w:cs="Arial"/>
+        </w:rPr>
+        <w:t>esta vista permite buscar películas, también cuenta con paginación y permite ver el detalle de las películas al tocar sobre una de ellas</w:t>
+      </w:r>
     </w:p>
     <w:sectPr>
       <w:pgSz w:w="12240" w:h="15840"/>
@@ -5165,6 +6190,119 @@
     </w:lvl>
   </w:abstractNum>
   <w:abstractNum w:abstractNumId="5">
+    <w:nsid w:val="5C8C394C"/>
+    <w:multiLevelType w:val="hybridMultilevel"/>
+    <w:tmpl w:val="CBA0526E"/>
+    <w:lvl w:ilvl="0" w:tplc="5D18F5D6">
+      <w:start w:val="1"/>
+      <w:numFmt w:val="bullet"/>
+      <w:lvlText w:val="-"/>
+      <w:lvlJc w:val="left"/>
+      <w:pPr>
+        <w:ind w:left="720" w:hanging="360"/>
+      </w:pPr>
+      <w:rPr>
+        <w:rFonts w:ascii="Arial" w:eastAsiaTheme="minorHAnsi" w:hAnsi="Arial" w:cs="Arial" w:hint="default"/>
+      </w:rPr>
+    </w:lvl>
+    <w:lvl w:ilvl="1" w:tplc="04090003" w:tentative="1">
+      <w:start w:val="1"/>
+      <w:numFmt w:val="bullet"/>
+      <w:lvlText w:val="o"/>
+      <w:lvlJc w:val="left"/>
+      <w:pPr>
+        <w:ind w:left="1440" w:hanging="360"/>
+      </w:pPr>
+      <w:rPr>
+        <w:rFonts w:ascii="Courier New" w:hAnsi="Courier New" w:cs="Courier New" w:hint="default"/>
+      </w:rPr>
+    </w:lvl>
+    <w:lvl w:ilvl="2" w:tplc="04090005" w:tentative="1">
+      <w:start w:val="1"/>
+      <w:numFmt w:val="bullet"/>
+      <w:lvlText w:val=""/>
+      <w:lvlJc w:val="left"/>
+      <w:pPr>
+        <w:ind w:left="2160" w:hanging="360"/>
+      </w:pPr>
+      <w:rPr>
+        <w:rFonts w:ascii="Wingdings" w:hAnsi="Wingdings" w:hint="default"/>
+      </w:rPr>
+    </w:lvl>
+    <w:lvl w:ilvl="3" w:tplc="04090001" w:tentative="1">
+      <w:start w:val="1"/>
+      <w:numFmt w:val="bullet"/>
+      <w:lvlText w:val=""/>
+      <w:lvlJc w:val="left"/>
+      <w:pPr>
+        <w:ind w:left="2880" w:hanging="360"/>
+      </w:pPr>
+      <w:rPr>
+        <w:rFonts w:ascii="Symbol" w:hAnsi="Symbol" w:hint="default"/>
+      </w:rPr>
+    </w:lvl>
+    <w:lvl w:ilvl="4" w:tplc="04090003" w:tentative="1">
+      <w:start w:val="1"/>
+      <w:numFmt w:val="bullet"/>
+      <w:lvlText w:val="o"/>
+      <w:lvlJc w:val="left"/>
+      <w:pPr>
+        <w:ind w:left="3600" w:hanging="360"/>
+      </w:pPr>
+      <w:rPr>
+        <w:rFonts w:ascii="Courier New" w:hAnsi="Courier New" w:cs="Courier New" w:hint="default"/>
+      </w:rPr>
+    </w:lvl>
+    <w:lvl w:ilvl="5" w:tplc="04090005" w:tentative="1">
+      <w:start w:val="1"/>
+      <w:numFmt w:val="bullet"/>
+      <w:lvlText w:val=""/>
+      <w:lvlJc w:val="left"/>
+      <w:pPr>
+        <w:ind w:left="4320" w:hanging="360"/>
+      </w:pPr>
+      <w:rPr>
+        <w:rFonts w:ascii="Wingdings" w:hAnsi="Wingdings" w:hint="default"/>
+      </w:rPr>
+    </w:lvl>
+    <w:lvl w:ilvl="6" w:tplc="04090001" w:tentative="1">
+      <w:start w:val="1"/>
+      <w:numFmt w:val="bullet"/>
+      <w:lvlText w:val=""/>
+      <w:lvlJc w:val="left"/>
+      <w:pPr>
+        <w:ind w:left="5040" w:hanging="360"/>
+      </w:pPr>
+      <w:rPr>
+        <w:rFonts w:ascii="Symbol" w:hAnsi="Symbol" w:hint="default"/>
+      </w:rPr>
+    </w:lvl>
+    <w:lvl w:ilvl="7" w:tplc="04090003" w:tentative="1">
+      <w:start w:val="1"/>
+      <w:numFmt w:val="bullet"/>
+      <w:lvlText w:val="o"/>
+      <w:lvlJc w:val="left"/>
+      <w:pPr>
+        <w:ind w:left="5760" w:hanging="360"/>
+      </w:pPr>
+      <w:rPr>
+        <w:rFonts w:ascii="Courier New" w:hAnsi="Courier New" w:cs="Courier New" w:hint="default"/>
+      </w:rPr>
+    </w:lvl>
+    <w:lvl w:ilvl="8" w:tplc="04090005" w:tentative="1">
+      <w:start w:val="1"/>
+      <w:numFmt w:val="bullet"/>
+      <w:lvlText w:val=""/>
+      <w:lvlJc w:val="left"/>
+      <w:pPr>
+        <w:ind w:left="6480" w:hanging="360"/>
+      </w:pPr>
+      <w:rPr>
+        <w:rFonts w:ascii="Wingdings" w:hAnsi="Wingdings" w:hint="default"/>
+      </w:rPr>
+    </w:lvl>
+  </w:abstractNum>
+  <w:abstractNum w:abstractNumId="6">
     <w:nsid w:val="68DC0E52"/>
     <w:multiLevelType w:val="hybridMultilevel"/>
     <w:tmpl w:val="670463D8"/>
@@ -5253,7 +6391,7 @@
       </w:pPr>
     </w:lvl>
   </w:abstractNum>
-  <w:abstractNum w:abstractNumId="6">
+  <w:abstractNum w:abstractNumId="7">
     <w:nsid w:val="6C262CB5"/>
     <w:multiLevelType w:val="hybridMultilevel"/>
     <w:tmpl w:val="8FBA76BC"/>
@@ -5342,7 +6480,7 @@
       </w:pPr>
     </w:lvl>
   </w:abstractNum>
-  <w:abstractNum w:abstractNumId="7">
+  <w:abstractNum w:abstractNumId="8">
     <w:nsid w:val="7BF77C08"/>
     <w:multiLevelType w:val="hybridMultilevel"/>
     <w:tmpl w:val="4842949E"/>
@@ -5438,7 +6576,7 @@
     <w:abstractNumId w:val="1"/>
   </w:num>
   <w:num w:numId="3">
-    <w:abstractNumId w:val="7"/>
+    <w:abstractNumId w:val="8"/>
   </w:num>
   <w:num w:numId="4">
     <w:abstractNumId w:val="3"/>
@@ -5450,10 +6588,13 @@
     <w:abstractNumId w:val="2"/>
   </w:num>
   <w:num w:numId="7">
-    <w:abstractNumId w:val="5"/>
+    <w:abstractNumId w:val="6"/>
   </w:num>
   <w:num w:numId="8">
-    <w:abstractNumId w:val="6"/>
+    <w:abstractNumId w:val="7"/>
+  </w:num>
+  <w:num w:numId="9">
+    <w:abstractNumId w:val="5"/>
   </w:num>
 </w:numbering>
 </file>
@@ -5895,6 +7036,29 @@
       <w:contextualSpacing/>
     </w:pPr>
   </w:style>
+  <w:style w:type="paragraph" w:styleId="DocumentMap">
+    <w:name w:val="Document Map"/>
+    <w:basedOn w:val="Normal"/>
+    <w:link w:val="DocumentMapChar"/>
+    <w:uiPriority w:val="99"/>
+    <w:semiHidden/>
+    <w:unhideWhenUsed/>
+    <w:rsid w:val="003573F7"/>
+    <w:rPr>
+      <w:rFonts w:ascii="Times New Roman" w:hAnsi="Times New Roman" w:cs="Times New Roman"/>
+    </w:rPr>
+  </w:style>
+  <w:style w:type="character" w:customStyle="1" w:styleId="DocumentMapChar">
+    <w:name w:val="Document Map Char"/>
+    <w:basedOn w:val="DefaultParagraphFont"/>
+    <w:link w:val="DocumentMap"/>
+    <w:uiPriority w:val="99"/>
+    <w:semiHidden/>
+    <w:rsid w:val="003573F7"/>
+    <w:rPr>
+      <w:rFonts w:ascii="Times New Roman" w:hAnsi="Times New Roman" w:cs="Times New Roman"/>
+    </w:rPr>
+  </w:style>
 </w:styles>
 </file>
 

</xml_diff>